<commit_message>
added socket comm lectures
</commit_message>
<xml_diff>
--- a/Socket_Communication_in_Python.docx
+++ b/Socket_Communication_in_Python.docx
@@ -600,6 +600,221 @@
                     <a:xfrm>
                       <a:off x="0" y="0"/>
                       <a:ext cx="6525322" cy="3898918"/>
+                    </a:xfrm>
+                    <a:prstGeom prst="rect">
+                      <a:avLst/>
+                    </a:prstGeom>
+                    <a:noFill/>
+                    <a:ln w="9525">
+                      <a:noFill/>
+                      <a:miter lim="800000"/>
+                      <a:headEnd/>
+                      <a:tailEnd/>
+                    </a:ln>
+                  </pic:spPr>
+                </pic:pic>
+              </a:graphicData>
+            </a:graphic>
+          </wp:inline>
+        </w:drawing>
+      </w:r>
+    </w:p>
+    <w:p>
+      <w:pPr>
+        <w:rPr>
+          <w:rFonts w:ascii="Times New Roman" w:hAnsi="Times New Roman" w:cs="Times New Roman"/>
+          <w:sz w:val="28"/>
+          <w:szCs w:val="28"/>
+        </w:rPr>
+      </w:pPr>
+    </w:p>
+    <w:p>
+      <w:pPr>
+        <w:rPr>
+          <w:rFonts w:ascii="Times New Roman" w:hAnsi="Times New Roman" w:cs="Times New Roman"/>
+          <w:sz w:val="28"/>
+          <w:szCs w:val="28"/>
+        </w:rPr>
+      </w:pPr>
+    </w:p>
+    <w:p>
+      <w:pPr>
+        <w:rPr>
+          <w:rFonts w:ascii="Times New Roman" w:hAnsi="Times New Roman" w:cs="Times New Roman"/>
+          <w:sz w:val="28"/>
+          <w:szCs w:val="28"/>
+        </w:rPr>
+      </w:pPr>
+    </w:p>
+    <w:p>
+      <w:pPr>
+        <w:rPr>
+          <w:rFonts w:ascii="Times New Roman" w:hAnsi="Times New Roman" w:cs="Times New Roman"/>
+          <w:sz w:val="28"/>
+          <w:szCs w:val="28"/>
+        </w:rPr>
+      </w:pPr>
+    </w:p>
+    <w:p>
+      <w:pPr>
+        <w:rPr>
+          <w:rFonts w:ascii="Times New Roman" w:hAnsi="Times New Roman" w:cs="Times New Roman"/>
+          <w:sz w:val="28"/>
+          <w:szCs w:val="28"/>
+        </w:rPr>
+      </w:pPr>
+    </w:p>
+    <w:p>
+      <w:pPr>
+        <w:rPr>
+          <w:rFonts w:ascii="Times New Roman" w:hAnsi="Times New Roman" w:cs="Times New Roman"/>
+          <w:sz w:val="28"/>
+          <w:szCs w:val="28"/>
+        </w:rPr>
+      </w:pPr>
+    </w:p>
+    <w:p>
+      <w:pPr>
+        <w:rPr>
+          <w:rFonts w:ascii="Times New Roman" w:hAnsi="Times New Roman" w:cs="Times New Roman"/>
+          <w:sz w:val="28"/>
+          <w:szCs w:val="28"/>
+        </w:rPr>
+      </w:pPr>
+    </w:p>
+    <w:p>
+      <w:pPr>
+        <w:rPr>
+          <w:rFonts w:ascii="Times New Roman" w:hAnsi="Times New Roman" w:cs="Times New Roman"/>
+          <w:sz w:val="28"/>
+          <w:szCs w:val="28"/>
+        </w:rPr>
+      </w:pPr>
+    </w:p>
+    <w:p>
+      <w:pPr>
+        <w:rPr>
+          <w:rFonts w:ascii="Times New Roman" w:hAnsi="Times New Roman" w:cs="Times New Roman"/>
+          <w:sz w:val="28"/>
+          <w:szCs w:val="28"/>
+        </w:rPr>
+      </w:pPr>
+    </w:p>
+    <w:p>
+      <w:pPr>
+        <w:rPr>
+          <w:rFonts w:ascii="Times New Roman" w:hAnsi="Times New Roman" w:cs="Times New Roman"/>
+          <w:sz w:val="28"/>
+          <w:szCs w:val="28"/>
+        </w:rPr>
+      </w:pPr>
+      <w:r>
+        <w:rPr>
+          <w:rFonts w:ascii="Times New Roman" w:hAnsi="Times New Roman" w:cs="Times New Roman"/>
+          <w:noProof/>
+          <w:sz w:val="28"/>
+          <w:szCs w:val="28"/>
+        </w:rPr>
+        <w:lastRenderedPageBreak/>
+        <w:drawing>
+          <wp:inline distT="0" distB="0" distL="0" distR="0">
+            <wp:extent cx="6305550" cy="4163291"/>
+            <wp:effectExtent l="19050" t="0" r="0" b="0"/>
+            <wp:docPr id="2" name="Picture 1" descr="C:\Users\User\Pictures\Screenshots\Screenshot (214).png"/>
+            <wp:cNvGraphicFramePr>
+              <a:graphicFrameLocks xmlns:a="http://schemas.openxmlformats.org/drawingml/2006/main" noChangeAspect="1"/>
+            </wp:cNvGraphicFramePr>
+            <a:graphic xmlns:a="http://schemas.openxmlformats.org/drawingml/2006/main">
+              <a:graphicData uri="http://schemas.openxmlformats.org/drawingml/2006/picture">
+                <pic:pic xmlns:pic="http://schemas.openxmlformats.org/drawingml/2006/picture">
+                  <pic:nvPicPr>
+                    <pic:cNvPr id="0" name="Picture 1" descr="C:\Users\User\Pictures\Screenshots\Screenshot (214).png"/>
+                    <pic:cNvPicPr>
+                      <a:picLocks noChangeAspect="1" noChangeArrowheads="1"/>
+                    </pic:cNvPicPr>
+                  </pic:nvPicPr>
+                  <pic:blipFill>
+                    <a:blip r:embed="rId9" cstate="print"/>
+                    <a:srcRect/>
+                    <a:stretch>
+                      <a:fillRect/>
+                    </a:stretch>
+                  </pic:blipFill>
+                  <pic:spPr bwMode="auto">
+                    <a:xfrm>
+                      <a:off x="0" y="0"/>
+                      <a:ext cx="6303713" cy="4162078"/>
+                    </a:xfrm>
+                    <a:prstGeom prst="rect">
+                      <a:avLst/>
+                    </a:prstGeom>
+                    <a:noFill/>
+                    <a:ln w="9525">
+                      <a:noFill/>
+                      <a:miter lim="800000"/>
+                      <a:headEnd/>
+                      <a:tailEnd/>
+                    </a:ln>
+                  </pic:spPr>
+                </pic:pic>
+              </a:graphicData>
+            </a:graphic>
+          </wp:inline>
+        </w:drawing>
+      </w:r>
+    </w:p>
+    <w:p>
+      <w:pPr>
+        <w:rPr>
+          <w:rFonts w:ascii="Times New Roman" w:hAnsi="Times New Roman" w:cs="Times New Roman"/>
+          <w:sz w:val="28"/>
+          <w:szCs w:val="28"/>
+        </w:rPr>
+      </w:pPr>
+    </w:p>
+    <w:p>
+      <w:pPr>
+        <w:rPr>
+          <w:rFonts w:ascii="Times New Roman" w:hAnsi="Times New Roman" w:cs="Times New Roman"/>
+          <w:sz w:val="28"/>
+          <w:szCs w:val="28"/>
+        </w:rPr>
+      </w:pPr>
+      <w:r>
+        <w:rPr>
+          <w:rFonts w:ascii="Times New Roman" w:hAnsi="Times New Roman" w:cs="Times New Roman"/>
+          <w:noProof/>
+          <w:sz w:val="28"/>
+          <w:szCs w:val="28"/>
+        </w:rPr>
+        <w:drawing>
+          <wp:inline distT="0" distB="0" distL="0" distR="0">
+            <wp:extent cx="6381750" cy="3344249"/>
+            <wp:effectExtent l="19050" t="0" r="0" b="0"/>
+            <wp:docPr id="4" name="Picture 2" descr="C:\Users\User\Pictures\Screenshots\Screenshot (215).png"/>
+            <wp:cNvGraphicFramePr>
+              <a:graphicFrameLocks xmlns:a="http://schemas.openxmlformats.org/drawingml/2006/main" noChangeAspect="1"/>
+            </wp:cNvGraphicFramePr>
+            <a:graphic xmlns:a="http://schemas.openxmlformats.org/drawingml/2006/main">
+              <a:graphicData uri="http://schemas.openxmlformats.org/drawingml/2006/picture">
+                <pic:pic xmlns:pic="http://schemas.openxmlformats.org/drawingml/2006/picture">
+                  <pic:nvPicPr>
+                    <pic:cNvPr id="0" name="Picture 2" descr="C:\Users\User\Pictures\Screenshots\Screenshot (215).png"/>
+                    <pic:cNvPicPr>
+                      <a:picLocks noChangeAspect="1" noChangeArrowheads="1"/>
+                    </pic:cNvPicPr>
+                  </pic:nvPicPr>
+                  <pic:blipFill>
+                    <a:blip r:embed="rId10" cstate="print"/>
+                    <a:srcRect/>
+                    <a:stretch>
+                      <a:fillRect/>
+                    </a:stretch>
+                  </pic:blipFill>
+                  <pic:spPr bwMode="auto">
+                    <a:xfrm>
+                      <a:off x="0" y="0"/>
+                      <a:ext cx="6381750" cy="3344249"/>
                     </a:xfrm>
                     <a:prstGeom prst="rect">
                       <a:avLst/>

</xml_diff>